<commit_message>
5th exam & 6th exam edited as a pre-final edit
</commit_message>
<xml_diff>
--- a/25-26/5th grade/p-test/p-text 5.docx
+++ b/25-26/5th grade/p-test/p-text 5.docx
@@ -61,7 +61,25 @@
           <w:sz w:val="28"/>
           <w:szCs w:val="28"/>
         </w:rPr>
-        <w:t>10m</w:t>
+        <w:t>1</w:t>
+      </w:r>
+      <w:r>
+        <w:rPr>
+          <w:b/>
+          <w:bCs/>
+          <w:sz w:val="28"/>
+          <w:szCs w:val="28"/>
+        </w:rPr>
+        <w:t>2</w:t>
+      </w:r>
+      <w:r>
+        <w:rPr>
+          <w:b/>
+          <w:bCs/>
+          <w:sz w:val="28"/>
+          <w:szCs w:val="28"/>
+        </w:rPr>
+        <w:t>m</w:t>
       </w:r>
       <w:r>
         <w:rPr>
@@ -263,7 +281,43 @@
           <w:sz w:val="28"/>
           <w:szCs w:val="28"/>
         </w:rPr>
-        <w:t>(is / are)</w:t>
+        <w:t>(</w:t>
+      </w:r>
+      <w:r>
+        <w:rPr>
+          <w:b/>
+          <w:bCs/>
+          <w:sz w:val="28"/>
+          <w:szCs w:val="28"/>
+        </w:rPr>
+        <w:t xml:space="preserve"> </w:t>
+      </w:r>
+      <w:r>
+        <w:rPr>
+          <w:b/>
+          <w:bCs/>
+          <w:sz w:val="28"/>
+          <w:szCs w:val="28"/>
+        </w:rPr>
+        <w:t>is / are</w:t>
+      </w:r>
+      <w:r>
+        <w:rPr>
+          <w:b/>
+          <w:bCs/>
+          <w:sz w:val="28"/>
+          <w:szCs w:val="28"/>
+        </w:rPr>
+        <w:t xml:space="preserve"> </w:t>
+      </w:r>
+      <w:r>
+        <w:rPr>
+          <w:b/>
+          <w:bCs/>
+          <w:sz w:val="28"/>
+          <w:szCs w:val="28"/>
+        </w:rPr>
+        <w:t>)</w:t>
       </w:r>
       <w:r>
         <w:rPr>
@@ -300,7 +354,43 @@
           <w:sz w:val="28"/>
           <w:szCs w:val="28"/>
         </w:rPr>
-        <w:t>(have / has)</w:t>
+        <w:t>(</w:t>
+      </w:r>
+      <w:r>
+        <w:rPr>
+          <w:b/>
+          <w:bCs/>
+          <w:sz w:val="28"/>
+          <w:szCs w:val="28"/>
+        </w:rPr>
+        <w:t xml:space="preserve"> </w:t>
+      </w:r>
+      <w:r>
+        <w:rPr>
+          <w:b/>
+          <w:bCs/>
+          <w:sz w:val="28"/>
+          <w:szCs w:val="28"/>
+        </w:rPr>
+        <w:t>have / has</w:t>
+      </w:r>
+      <w:r>
+        <w:rPr>
+          <w:b/>
+          <w:bCs/>
+          <w:sz w:val="28"/>
+          <w:szCs w:val="28"/>
+        </w:rPr>
+        <w:t xml:space="preserve"> </w:t>
+      </w:r>
+      <w:r>
+        <w:rPr>
+          <w:b/>
+          <w:bCs/>
+          <w:sz w:val="28"/>
+          <w:szCs w:val="28"/>
+        </w:rPr>
+        <w:t>)</w:t>
       </w:r>
       <w:r>
         <w:rPr>
@@ -337,7 +427,43 @@
           <w:sz w:val="28"/>
           <w:szCs w:val="28"/>
         </w:rPr>
-        <w:t>(work / works)</w:t>
+        <w:t>(</w:t>
+      </w:r>
+      <w:r>
+        <w:rPr>
+          <w:b/>
+          <w:bCs/>
+          <w:sz w:val="28"/>
+          <w:szCs w:val="28"/>
+        </w:rPr>
+        <w:t xml:space="preserve"> </w:t>
+      </w:r>
+      <w:r>
+        <w:rPr>
+          <w:b/>
+          <w:bCs/>
+          <w:sz w:val="28"/>
+          <w:szCs w:val="28"/>
+        </w:rPr>
+        <w:t>work / works</w:t>
+      </w:r>
+      <w:r>
+        <w:rPr>
+          <w:b/>
+          <w:bCs/>
+          <w:sz w:val="28"/>
+          <w:szCs w:val="28"/>
+        </w:rPr>
+        <w:t xml:space="preserve"> </w:t>
+      </w:r>
+      <w:r>
+        <w:rPr>
+          <w:b/>
+          <w:bCs/>
+          <w:sz w:val="28"/>
+          <w:szCs w:val="28"/>
+        </w:rPr>
+        <w:t>)</w:t>
       </w:r>
       <w:r>
         <w:rPr>
@@ -560,25 +686,14 @@
         </w:rPr>
         <w:t xml:space="preserve">We </w:t>
       </w:r>
-      <w:proofErr w:type="gramStart"/>
-      <w:r>
-        <w:rPr>
-          <w:b/>
-          <w:bCs/>
-          <w:sz w:val="28"/>
-          <w:szCs w:val="28"/>
-        </w:rPr>
-        <w:t>( have</w:t>
-      </w:r>
-      <w:proofErr w:type="gramEnd"/>
-      <w:r>
-        <w:rPr>
-          <w:b/>
-          <w:bCs/>
-          <w:sz w:val="28"/>
-          <w:szCs w:val="28"/>
-        </w:rPr>
-        <w:t xml:space="preserve"> to / has to ) </w:t>
+      <w:r>
+        <w:rPr>
+          <w:b/>
+          <w:bCs/>
+          <w:sz w:val="28"/>
+          <w:szCs w:val="28"/>
+        </w:rPr>
+        <w:t xml:space="preserve">( have to / has to ) </w:t>
       </w:r>
       <w:r>
         <w:rPr>
@@ -609,25 +724,14 @@
         </w:rPr>
         <w:t xml:space="preserve">She </w:t>
       </w:r>
-      <w:proofErr w:type="gramStart"/>
-      <w:r>
-        <w:rPr>
-          <w:b/>
-          <w:bCs/>
-          <w:sz w:val="28"/>
-          <w:szCs w:val="28"/>
-        </w:rPr>
-        <w:t>( have</w:t>
-      </w:r>
-      <w:proofErr w:type="gramEnd"/>
-      <w:r>
-        <w:rPr>
-          <w:b/>
-          <w:bCs/>
-          <w:sz w:val="28"/>
-          <w:szCs w:val="28"/>
-        </w:rPr>
-        <w:t xml:space="preserve"> to / has to ) </w:t>
+      <w:r>
+        <w:rPr>
+          <w:b/>
+          <w:bCs/>
+          <w:sz w:val="28"/>
+          <w:szCs w:val="28"/>
+        </w:rPr>
+        <w:t xml:space="preserve">( have to / has to ) </w:t>
       </w:r>
       <w:r>
         <w:rPr>
@@ -658,7 +762,6 @@
         </w:rPr>
         <w:t xml:space="preserve">He is Lara </w:t>
       </w:r>
-      <w:proofErr w:type="gramStart"/>
       <w:r>
         <w:rPr>
           <w:b/>
@@ -684,17 +787,7 @@
           <w:sz w:val="28"/>
           <w:szCs w:val="28"/>
         </w:rPr>
-        <w:t>'</w:t>
-      </w:r>
-      <w:proofErr w:type="gramEnd"/>
-      <w:r>
-        <w:rPr>
-          <w:b/>
-          <w:bCs/>
-          <w:sz w:val="28"/>
-          <w:szCs w:val="28"/>
-        </w:rPr>
-        <w:t xml:space="preserve"> </w:t>
+        <w:t xml:space="preserve">' </w:t>
       </w:r>
       <w:r>
         <w:rPr>
@@ -761,25 +854,30 @@
         </w:rPr>
         <w:t xml:space="preserve">What do you usually </w:t>
       </w:r>
-      <w:proofErr w:type="gramStart"/>
-      <w:r>
-        <w:rPr>
-          <w:b/>
-          <w:bCs/>
-          <w:sz w:val="28"/>
-          <w:szCs w:val="28"/>
-        </w:rPr>
-        <w:t>( do</w:t>
-      </w:r>
-      <w:proofErr w:type="gramEnd"/>
-      <w:r>
-        <w:rPr>
-          <w:b/>
-          <w:bCs/>
-          <w:sz w:val="28"/>
-          <w:szCs w:val="28"/>
-        </w:rPr>
-        <w:t xml:space="preserve"> / does ) </w:t>
+      <w:r>
+        <w:rPr>
+          <w:b/>
+          <w:bCs/>
+          <w:sz w:val="28"/>
+          <w:szCs w:val="28"/>
+        </w:rPr>
+        <w:t xml:space="preserve">( do / does ) </w:t>
+      </w:r>
+      <w:r>
+        <w:rPr>
+          <w:b/>
+          <w:bCs/>
+          <w:sz w:val="28"/>
+          <w:szCs w:val="28"/>
+        </w:rPr>
+        <w:t xml:space="preserve"> </w:t>
+      </w:r>
+      <w:r>
+        <w:rPr>
+          <w:sz w:val="28"/>
+          <w:szCs w:val="28"/>
+        </w:rPr>
+        <w:t>in the morning</w:t>
       </w:r>
       <w:r>
         <w:rPr>
@@ -810,25 +908,14 @@
         </w:rPr>
         <w:t xml:space="preserve">Lili never </w:t>
       </w:r>
-      <w:proofErr w:type="gramStart"/>
-      <w:r>
-        <w:rPr>
-          <w:b/>
-          <w:bCs/>
-          <w:sz w:val="28"/>
-          <w:szCs w:val="28"/>
-        </w:rPr>
-        <w:t>( play</w:t>
-      </w:r>
-      <w:proofErr w:type="gramEnd"/>
-      <w:r>
-        <w:rPr>
-          <w:b/>
-          <w:bCs/>
-          <w:sz w:val="28"/>
-          <w:szCs w:val="28"/>
-        </w:rPr>
-        <w:t xml:space="preserve"> / plays ) </w:t>
+      <w:r>
+        <w:rPr>
+          <w:b/>
+          <w:bCs/>
+          <w:sz w:val="28"/>
+          <w:szCs w:val="28"/>
+        </w:rPr>
+        <w:t xml:space="preserve">( play / plays ) </w:t>
       </w:r>
       <w:r>
         <w:rPr>
@@ -915,7 +1002,25 @@
           <w:szCs w:val="28"/>
         </w:rPr>
         <w:tab/>
-        <w:t>/8m</w:t>
+        <w:t>/</w:t>
+      </w:r>
+      <w:r>
+        <w:rPr>
+          <w:b/>
+          <w:bCs/>
+          <w:sz w:val="28"/>
+          <w:szCs w:val="28"/>
+        </w:rPr>
+        <w:t>12</w:t>
+      </w:r>
+      <w:r>
+        <w:rPr>
+          <w:b/>
+          <w:bCs/>
+          <w:sz w:val="28"/>
+          <w:szCs w:val="28"/>
+        </w:rPr>
+        <w:t>m</w:t>
       </w:r>
       <w:r>
         <w:rPr>
@@ -1116,17 +1221,8 @@
           <w:sz w:val="28"/>
           <w:szCs w:val="28"/>
         </w:rPr>
-        <w:t>I wash my hands in the…………………</w:t>
-      </w:r>
-      <w:proofErr w:type="gramStart"/>
-      <w:r>
-        <w:rPr>
-          <w:sz w:val="28"/>
-          <w:szCs w:val="28"/>
-        </w:rPr>
-        <w:t>…..</w:t>
-      </w:r>
-      <w:proofErr w:type="gramEnd"/>
+        <w:t>I wash my hands in the……………………..</w:t>
+      </w:r>
     </w:p>
     <w:p>
       <w:pPr>
@@ -1183,17 +1279,8 @@
           <w:sz w:val="28"/>
           <w:szCs w:val="28"/>
         </w:rPr>
-        <w:t>………………</w:t>
-      </w:r>
-      <w:proofErr w:type="gramStart"/>
-      <w:r>
-        <w:rPr>
-          <w:sz w:val="28"/>
-          <w:szCs w:val="28"/>
-        </w:rPr>
-        <w:t>…..</w:t>
-      </w:r>
-      <w:proofErr w:type="gramEnd"/>
+        <w:t>…………………..</w:t>
+      </w:r>
     </w:p>
     <w:p>
       <w:pPr>
@@ -1569,6 +1656,13 @@
               </w:rPr>
               <w:t>you don't have to bring a</w:t>
             </w:r>
+            <w:r>
+              <w:rPr>
+                <w:sz w:val="28"/>
+                <w:szCs w:val="28"/>
+              </w:rPr>
+              <w:t xml:space="preserve"> sandwich</w:t>
+            </w:r>
           </w:p>
         </w:tc>
       </w:tr>
@@ -1698,7 +1792,25 @@
           <w:szCs w:val="28"/>
         </w:rPr>
         <w:tab/>
-        <w:t>/14m/</w:t>
+        <w:t>/</w:t>
+      </w:r>
+      <w:r>
+        <w:rPr>
+          <w:b/>
+          <w:bCs/>
+          <w:sz w:val="28"/>
+          <w:szCs w:val="28"/>
+        </w:rPr>
+        <w:t>8</w:t>
+      </w:r>
+      <w:r>
+        <w:rPr>
+          <w:b/>
+          <w:bCs/>
+          <w:sz w:val="28"/>
+          <w:szCs w:val="28"/>
+        </w:rPr>
+        <w:t>m/</w:t>
       </w:r>
     </w:p>
     <w:p>
@@ -1727,16 +1839,23 @@
         <w:bidi w:val="0"/>
         <w:ind w:firstLine="720"/>
         <w:rPr>
-          <w:sz w:val="28"/>
-          <w:szCs w:val="28"/>
-        </w:rPr>
-      </w:pPr>
-      <w:r>
-        <w:rPr>
-          <w:sz w:val="28"/>
-          <w:szCs w:val="28"/>
-        </w:rPr>
-        <w:t>………………………………………………………………………………………………………….</w:t>
+          <w:sz w:val="20"/>
+          <w:szCs w:val="20"/>
+        </w:rPr>
+      </w:pPr>
+      <w:r>
+        <w:rPr>
+          <w:sz w:val="20"/>
+          <w:szCs w:val="20"/>
+        </w:rPr>
+        <w:t>…………………………………………………………………………………………………………</w:t>
+      </w:r>
+      <w:r>
+        <w:rPr>
+          <w:sz w:val="20"/>
+          <w:szCs w:val="20"/>
+        </w:rPr>
+        <w:t>……………………………………….</w:t>
       </w:r>
     </w:p>
     <w:sectPr>
@@ -1785,7 +1904,6 @@
       <w:pStyle w:val="ab"/>
       <w:jc w:val="center"/>
       <w:rPr>
-        <w:rFonts w:hint="cs"/>
         <w:b/>
         <w:bCs/>
         <w:sz w:val="28"/>
@@ -2090,20 +2208,7 @@
               <w:rtl/>
               <w:lang w:bidi="ar-SY"/>
             </w:rPr>
-            <w:t xml:space="preserve">اسم </w:t>
-          </w:r>
-          <w:proofErr w:type="gramStart"/>
-          <w:r>
-            <w:rPr>
-              <w:rFonts w:hint="cs"/>
-              <w:b/>
-              <w:bCs/>
-              <w:sz w:val="28"/>
-              <w:szCs w:val="28"/>
-              <w:rtl/>
-              <w:lang w:bidi="ar-SY"/>
-            </w:rPr>
-            <w:t>الطالب:</w:t>
+            <w:t>اسم الطالب:</w:t>
           </w:r>
           <w:r>
             <w:rPr>
@@ -2115,7 +2220,6 @@
             </w:rPr>
             <w:t>....................................</w:t>
           </w:r>
-          <w:proofErr w:type="gramEnd"/>
         </w:p>
       </w:tc>
     </w:tr>

</xml_diff>